<commit_message>
Crear de tabla usuario en BD- agregar tabla al IDE
</commit_message>
<xml_diff>
--- a/sga-jee-web/SGA Web con JPA - parte 1 y 2  Documentacion.docx
+++ b/sga-jee-web/SGA Web con JPA - parte 1 y 2  Documentacion.docx
@@ -1085,8 +1085,275 @@
     </w:p>
     <w:p>
       <w:pPr>
-        <w:rPr>
-          <w:lang w:val="es-MX"/>
+        <w:jc w:val="center"/>
+        <w:rPr>
+          <w:rFonts w:ascii="Roboto" w:hAnsi="Roboto"/>
+          <w:color w:val="FFFFFF"/>
+          <w:sz w:val="44"/>
+          <w:szCs w:val="44"/>
+          <w:shd w:val="clear" w:color="auto" w:fill="1C1D1F"/>
+        </w:rPr>
+      </w:pPr>
+      <w:r>
+        <w:rPr>
+          <w:rFonts w:ascii="Roboto" w:hAnsi="Roboto"/>
+          <w:color w:val="FFFFFF"/>
+          <w:sz w:val="44"/>
+          <w:szCs w:val="44"/>
+          <w:shd w:val="clear" w:color="auto" w:fill="1C1D1F"/>
+        </w:rPr>
+        <w:t>Conexión a Mysql desde Apache Netbeans</w:t>
+      </w:r>
+    </w:p>
+    <w:p>
+      <w:r>
+        <w:t>Para segundo paso se quiere agregar la entidad de usuario a la app</w:t>
+      </w:r>
+    </w:p>
+    <w:p>
+      <w:pPr>
+        <w:pStyle w:val="Prrafodelista"/>
+        <w:numPr>
+          <w:ilvl w:val="0"/>
+          <w:numId w:val="3"/>
+        </w:numPr>
+      </w:pPr>
+      <w:r>
+        <w:t>Crear conexión a la BD desde netbeans</w:t>
+      </w:r>
+    </w:p>
+    <w:p>
+      <w:pPr>
+        <w:pStyle w:val="Prrafodelista"/>
+      </w:pPr>
+      <w:r>
+        <w:rPr>
+          <w:noProof/>
+        </w:rPr>
+        <w:lastRenderedPageBreak/>
+        <w:drawing>
+          <wp:inline distT="0" distB="0" distL="0" distR="0" wp14:anchorId="43FBAC48" wp14:editId="2F21CB9A">
+            <wp:extent cx="5943600" cy="3968750"/>
+            <wp:effectExtent l="0" t="0" r="0" b="0"/>
+            <wp:docPr id="13" name="Imagen 13"/>
+            <wp:cNvGraphicFramePr>
+              <a:graphicFrameLocks xmlns:a="http://schemas.openxmlformats.org/drawingml/2006/main" noChangeAspect="1"/>
+            </wp:cNvGraphicFramePr>
+            <a:graphic xmlns:a="http://schemas.openxmlformats.org/drawingml/2006/main">
+              <a:graphicData uri="http://schemas.openxmlformats.org/drawingml/2006/picture">
+                <pic:pic xmlns:pic="http://schemas.openxmlformats.org/drawingml/2006/picture">
+                  <pic:nvPicPr>
+                    <pic:cNvPr id="1" name=""/>
+                    <pic:cNvPicPr/>
+                  </pic:nvPicPr>
+                  <pic:blipFill>
+                    <a:blip r:embed="rId17"/>
+                    <a:stretch>
+                      <a:fillRect/>
+                    </a:stretch>
+                  </pic:blipFill>
+                  <pic:spPr>
+                    <a:xfrm>
+                      <a:off x="0" y="0"/>
+                      <a:ext cx="5943600" cy="3968750"/>
+                    </a:xfrm>
+                    <a:prstGeom prst="rect">
+                      <a:avLst/>
+                    </a:prstGeom>
+                  </pic:spPr>
+                </pic:pic>
+              </a:graphicData>
+            </a:graphic>
+          </wp:inline>
+        </w:drawing>
+      </w:r>
+      <w:r>
+        <w:rPr>
+          <w:noProof/>
+        </w:rPr>
+        <w:lastRenderedPageBreak/>
+        <w:drawing>
+          <wp:inline distT="0" distB="0" distL="0" distR="0" wp14:anchorId="7815FF52" wp14:editId="7EF0F05C">
+            <wp:extent cx="5753100" cy="4514850"/>
+            <wp:effectExtent l="0" t="0" r="0" b="0"/>
+            <wp:docPr id="14" name="Imagen 14"/>
+            <wp:cNvGraphicFramePr>
+              <a:graphicFrameLocks xmlns:a="http://schemas.openxmlformats.org/drawingml/2006/main" noChangeAspect="1"/>
+            </wp:cNvGraphicFramePr>
+            <a:graphic xmlns:a="http://schemas.openxmlformats.org/drawingml/2006/main">
+              <a:graphicData uri="http://schemas.openxmlformats.org/drawingml/2006/picture">
+                <pic:pic xmlns:pic="http://schemas.openxmlformats.org/drawingml/2006/picture">
+                  <pic:nvPicPr>
+                    <pic:cNvPr id="1" name=""/>
+                    <pic:cNvPicPr/>
+                  </pic:nvPicPr>
+                  <pic:blipFill>
+                    <a:blip r:embed="rId18"/>
+                    <a:stretch>
+                      <a:fillRect/>
+                    </a:stretch>
+                  </pic:blipFill>
+                  <pic:spPr>
+                    <a:xfrm>
+                      <a:off x="0" y="0"/>
+                      <a:ext cx="5753100" cy="4514850"/>
+                    </a:xfrm>
+                    <a:prstGeom prst="rect">
+                      <a:avLst/>
+                    </a:prstGeom>
+                  </pic:spPr>
+                </pic:pic>
+              </a:graphicData>
+            </a:graphic>
+          </wp:inline>
+        </w:drawing>
+      </w:r>
+    </w:p>
+    <w:p>
+      <w:pPr>
+        <w:pStyle w:val="Prrafodelista"/>
+        <w:rPr>
+          <w:rFonts w:ascii="Consolas" w:hAnsi="Consolas"/>
+          <w:color w:val="A5D6FF"/>
+          <w:sz w:val="18"/>
+          <w:szCs w:val="18"/>
+          <w:shd w:val="clear" w:color="auto" w:fill="0D1117"/>
+          <w:lang w:val="en-US"/>
+        </w:rPr>
+      </w:pPr>
+      <w:r>
+        <w:rPr>
+          <w:lang w:val="en-US"/>
+        </w:rPr>
+        <w:t>JDBC U</w:t>
+      </w:r>
+      <w:r>
+        <w:rPr>
+          <w:lang w:val="en-US"/>
+        </w:rPr>
+        <w:t>r</w:t>
+      </w:r>
+      <w:r>
+        <w:rPr>
+          <w:lang w:val="en-US"/>
+        </w:rPr>
+        <w:t xml:space="preserve">L: </w:t>
+      </w:r>
+      <w:r>
+        <w:rPr>
+          <w:rFonts w:ascii="Consolas" w:hAnsi="Consolas"/>
+          <w:color w:val="A5D6FF"/>
+          <w:sz w:val="18"/>
+          <w:szCs w:val="18"/>
+          <w:shd w:val="clear" w:color="auto" w:fill="0D1117"/>
+          <w:lang w:val="en-US"/>
+        </w:rPr>
+        <w:t>jdbc:mysql://localhost:3306/test?useSSL=false&amp;useTimezone=true&amp;serverTimezone=UTC</w:t>
+      </w:r>
+    </w:p>
+    <w:p>
+      <w:pPr>
+        <w:rPr>
+          <w:rStyle w:val="nfasissutil"/>
+        </w:rPr>
+      </w:pPr>
+    </w:p>
+    <w:p>
+      <w:pPr>
+        <w:rPr>
+          <w:rStyle w:val="nfasissutil"/>
+          <w:i w:val="0"/>
+          <w:iCs w:val="0"/>
+        </w:rPr>
+      </w:pPr>
+      <w:r>
+        <w:rPr>
+          <w:rStyle w:val="nfasissutil"/>
+          <w:i w:val="0"/>
+          <w:iCs w:val="0"/>
+        </w:rPr>
+        <w:t xml:space="preserve">2. </w:t>
+      </w:r>
+      <w:r>
+        <w:rPr>
+          <w:rStyle w:val="nfasissutil"/>
+          <w:i w:val="0"/>
+          <w:iCs w:val="0"/>
+        </w:rPr>
+        <w:t>Pruebas</w:t>
+      </w:r>
+    </w:p>
+    <w:p>
+      <w:pPr>
+        <w:rPr>
+          <w:rStyle w:val="nfasissutil"/>
+          <w:i w:val="0"/>
+          <w:iCs w:val="0"/>
+        </w:rPr>
+      </w:pPr>
+      <w:r>
+        <w:rPr>
+          <w:noProof/>
+        </w:rPr>
+        <w:lastRenderedPageBreak/>
+        <w:drawing>
+          <wp:inline distT="0" distB="0" distL="0" distR="0" wp14:anchorId="400A41C2" wp14:editId="499952A0">
+            <wp:extent cx="5943600" cy="3335655"/>
+            <wp:effectExtent l="0" t="0" r="0" b="0"/>
+            <wp:docPr id="15" name="Imagen 15"/>
+            <wp:cNvGraphicFramePr>
+              <a:graphicFrameLocks xmlns:a="http://schemas.openxmlformats.org/drawingml/2006/main" noChangeAspect="1"/>
+            </wp:cNvGraphicFramePr>
+            <a:graphic xmlns:a="http://schemas.openxmlformats.org/drawingml/2006/main">
+              <a:graphicData uri="http://schemas.openxmlformats.org/drawingml/2006/picture">
+                <pic:pic xmlns:pic="http://schemas.openxmlformats.org/drawingml/2006/picture">
+                  <pic:nvPicPr>
+                    <pic:cNvPr id="1" name=""/>
+                    <pic:cNvPicPr/>
+                  </pic:nvPicPr>
+                  <pic:blipFill>
+                    <a:blip r:embed="rId19"/>
+                    <a:stretch>
+                      <a:fillRect/>
+                    </a:stretch>
+                  </pic:blipFill>
+                  <pic:spPr>
+                    <a:xfrm>
+                      <a:off x="0" y="0"/>
+                      <a:ext cx="5943600" cy="3335655"/>
+                    </a:xfrm>
+                    <a:prstGeom prst="rect">
+                      <a:avLst/>
+                    </a:prstGeom>
+                  </pic:spPr>
+                </pic:pic>
+              </a:graphicData>
+            </a:graphic>
+          </wp:inline>
+        </w:drawing>
+      </w:r>
+    </w:p>
+    <w:p>
+      <w:pPr>
+        <w:pStyle w:val="Prrafodelista"/>
+        <w:rPr>
+          <w:lang w:val="en-US"/>
+        </w:rPr>
+      </w:pPr>
+    </w:p>
+    <w:p>
+      <w:pPr>
+        <w:pStyle w:val="Prrafodelista"/>
+        <w:rPr>
+          <w:lang w:val="en-US"/>
+        </w:rPr>
+      </w:pPr>
+    </w:p>
+    <w:p>
+      <w:pPr>
+        <w:pStyle w:val="Prrafodelista"/>
+        <w:rPr>
+          <w:lang w:val="en-US"/>
         </w:rPr>
       </w:pPr>
     </w:p>
@@ -1192,6 +1459,95 @@
     </w:lvl>
   </w:abstractNum>
   <w:abstractNum w:abstractNumId="1" w15:restartNumberingAfterBreak="0">
+    <w:nsid w:val="388C1A96"/>
+    <w:multiLevelType w:val="hybridMultilevel"/>
+    <w:tmpl w:val="B600CBD2"/>
+    <w:lvl w:ilvl="0" w:tplc="240A000F">
+      <w:start w:val="1"/>
+      <w:numFmt w:val="decimal"/>
+      <w:lvlText w:val="%1."/>
+      <w:lvlJc w:val="left"/>
+      <w:pPr>
+        <w:ind w:left="720" w:hanging="360"/>
+      </w:pPr>
+      <w:rPr>
+        <w:rFonts w:hint="default"/>
+      </w:rPr>
+    </w:lvl>
+    <w:lvl w:ilvl="1" w:tplc="240A0019" w:tentative="1">
+      <w:start w:val="1"/>
+      <w:numFmt w:val="lowerLetter"/>
+      <w:lvlText w:val="%2."/>
+      <w:lvlJc w:val="left"/>
+      <w:pPr>
+        <w:ind w:left="1440" w:hanging="360"/>
+      </w:pPr>
+    </w:lvl>
+    <w:lvl w:ilvl="2" w:tplc="240A001B" w:tentative="1">
+      <w:start w:val="1"/>
+      <w:numFmt w:val="lowerRoman"/>
+      <w:lvlText w:val="%3."/>
+      <w:lvlJc w:val="right"/>
+      <w:pPr>
+        <w:ind w:left="2160" w:hanging="180"/>
+      </w:pPr>
+    </w:lvl>
+    <w:lvl w:ilvl="3" w:tplc="240A000F" w:tentative="1">
+      <w:start w:val="1"/>
+      <w:numFmt w:val="decimal"/>
+      <w:lvlText w:val="%4."/>
+      <w:lvlJc w:val="left"/>
+      <w:pPr>
+        <w:ind w:left="2880" w:hanging="360"/>
+      </w:pPr>
+    </w:lvl>
+    <w:lvl w:ilvl="4" w:tplc="240A0019" w:tentative="1">
+      <w:start w:val="1"/>
+      <w:numFmt w:val="lowerLetter"/>
+      <w:lvlText w:val="%5."/>
+      <w:lvlJc w:val="left"/>
+      <w:pPr>
+        <w:ind w:left="3600" w:hanging="360"/>
+      </w:pPr>
+    </w:lvl>
+    <w:lvl w:ilvl="5" w:tplc="240A001B" w:tentative="1">
+      <w:start w:val="1"/>
+      <w:numFmt w:val="lowerRoman"/>
+      <w:lvlText w:val="%6."/>
+      <w:lvlJc w:val="right"/>
+      <w:pPr>
+        <w:ind w:left="4320" w:hanging="180"/>
+      </w:pPr>
+    </w:lvl>
+    <w:lvl w:ilvl="6" w:tplc="240A000F" w:tentative="1">
+      <w:start w:val="1"/>
+      <w:numFmt w:val="decimal"/>
+      <w:lvlText w:val="%7."/>
+      <w:lvlJc w:val="left"/>
+      <w:pPr>
+        <w:ind w:left="5040" w:hanging="360"/>
+      </w:pPr>
+    </w:lvl>
+    <w:lvl w:ilvl="7" w:tplc="240A0019" w:tentative="1">
+      <w:start w:val="1"/>
+      <w:numFmt w:val="lowerLetter"/>
+      <w:lvlText w:val="%8."/>
+      <w:lvlJc w:val="left"/>
+      <w:pPr>
+        <w:ind w:left="5760" w:hanging="360"/>
+      </w:pPr>
+    </w:lvl>
+    <w:lvl w:ilvl="8" w:tplc="240A001B" w:tentative="1">
+      <w:start w:val="1"/>
+      <w:numFmt w:val="lowerRoman"/>
+      <w:lvlText w:val="%9."/>
+      <w:lvlJc w:val="right"/>
+      <w:pPr>
+        <w:ind w:left="6480" w:hanging="180"/>
+      </w:pPr>
+    </w:lvl>
+  </w:abstractNum>
+  <w:abstractNum w:abstractNumId="2" w15:restartNumberingAfterBreak="0">
     <w:nsid w:val="71D41536"/>
     <w:multiLevelType w:val="hybridMultilevel"/>
     <w:tmpl w:val="EADA5774"/>
@@ -1287,6 +1643,9 @@
     <w:abstractNumId w:val="0"/>
   </w:num>
   <w:num w:numId="2">
+    <w:abstractNumId w:val="2"/>
+  </w:num>
+  <w:num w:numId="3">
     <w:abstractNumId w:val="1"/>
   </w:num>
 </w:numbering>
@@ -1691,6 +2050,49 @@
     <w:name w:val="Normal"/>
     <w:qFormat/>
   </w:style>
+  <w:style w:type="paragraph" w:styleId="Ttulo1">
+    <w:name w:val="heading 1"/>
+    <w:basedOn w:val="Normal"/>
+    <w:next w:val="Normal"/>
+    <w:link w:val="Ttulo1Car"/>
+    <w:uiPriority w:val="9"/>
+    <w:qFormat/>
+    <w:rsid w:val="00A20671"/>
+    <w:pPr>
+      <w:keepNext/>
+      <w:keepLines/>
+      <w:spacing w:before="240" w:after="0"/>
+      <w:outlineLvl w:val="0"/>
+    </w:pPr>
+    <w:rPr>
+      <w:rFonts w:asciiTheme="majorHAnsi" w:eastAsiaTheme="majorEastAsia" w:hAnsiTheme="majorHAnsi" w:cstheme="majorBidi"/>
+      <w:color w:val="2F5496" w:themeColor="accent1" w:themeShade="BF"/>
+      <w:sz w:val="32"/>
+      <w:szCs w:val="32"/>
+    </w:rPr>
+  </w:style>
+  <w:style w:type="paragraph" w:styleId="Ttulo2">
+    <w:name w:val="heading 2"/>
+    <w:basedOn w:val="Normal"/>
+    <w:next w:val="Normal"/>
+    <w:link w:val="Ttulo2Car"/>
+    <w:uiPriority w:val="9"/>
+    <w:unhideWhenUsed/>
+    <w:qFormat/>
+    <w:rsid w:val="0043655C"/>
+    <w:pPr>
+      <w:keepNext/>
+      <w:keepLines/>
+      <w:spacing w:before="40" w:after="0"/>
+      <w:outlineLvl w:val="1"/>
+    </w:pPr>
+    <w:rPr>
+      <w:rFonts w:asciiTheme="majorHAnsi" w:eastAsiaTheme="majorEastAsia" w:hAnsiTheme="majorHAnsi" w:cstheme="majorBidi"/>
+      <w:color w:val="2F5496" w:themeColor="accent1" w:themeShade="BF"/>
+      <w:sz w:val="26"/>
+      <w:szCs w:val="26"/>
+    </w:rPr>
+  </w:style>
   <w:style w:type="character" w:default="1" w:styleId="Fuentedeprrafopredeter">
     <w:name w:val="Default Paragraph Font"/>
     <w:uiPriority w:val="1"/>
@@ -1728,6 +2130,129 @@
       <w:ind w:left="720"/>
       <w:contextualSpacing/>
     </w:pPr>
+  </w:style>
+  <w:style w:type="paragraph" w:styleId="Sinespaciado">
+    <w:name w:val="No Spacing"/>
+    <w:uiPriority w:val="1"/>
+    <w:qFormat/>
+    <w:rsid w:val="0043655C"/>
+    <w:pPr>
+      <w:spacing w:after="0" w:line="240" w:lineRule="auto"/>
+    </w:pPr>
+  </w:style>
+  <w:style w:type="paragraph" w:styleId="Subttulo">
+    <w:name w:val="Subtitle"/>
+    <w:basedOn w:val="Normal"/>
+    <w:next w:val="Normal"/>
+    <w:link w:val="SubttuloCar"/>
+    <w:uiPriority w:val="11"/>
+    <w:qFormat/>
+    <w:rsid w:val="0043655C"/>
+    <w:pPr>
+      <w:numPr>
+        <w:ilvl w:val="1"/>
+      </w:numPr>
+    </w:pPr>
+    <w:rPr>
+      <w:rFonts w:eastAsiaTheme="minorEastAsia"/>
+      <w:color w:val="5A5A5A" w:themeColor="text1" w:themeTint="A5"/>
+      <w:spacing w:val="15"/>
+    </w:rPr>
+  </w:style>
+  <w:style w:type="character" w:customStyle="1" w:styleId="SubttuloCar">
+    <w:name w:val="Subtítulo Car"/>
+    <w:basedOn w:val="Fuentedeprrafopredeter"/>
+    <w:link w:val="Subttulo"/>
+    <w:uiPriority w:val="11"/>
+    <w:rsid w:val="0043655C"/>
+    <w:rPr>
+      <w:rFonts w:eastAsiaTheme="minorEastAsia"/>
+      <w:color w:val="5A5A5A" w:themeColor="text1" w:themeTint="A5"/>
+      <w:spacing w:val="15"/>
+    </w:rPr>
+  </w:style>
+  <w:style w:type="paragraph" w:styleId="Ttulo">
+    <w:name w:val="Title"/>
+    <w:basedOn w:val="Normal"/>
+    <w:next w:val="Normal"/>
+    <w:link w:val="TtuloCar"/>
+    <w:uiPriority w:val="10"/>
+    <w:qFormat/>
+    <w:rsid w:val="0043655C"/>
+    <w:pPr>
+      <w:spacing w:after="0" w:line="240" w:lineRule="auto"/>
+      <w:contextualSpacing/>
+    </w:pPr>
+    <w:rPr>
+      <w:rFonts w:asciiTheme="majorHAnsi" w:eastAsiaTheme="majorEastAsia" w:hAnsiTheme="majorHAnsi" w:cstheme="majorBidi"/>
+      <w:spacing w:val="-10"/>
+      <w:kern w:val="28"/>
+      <w:sz w:val="56"/>
+      <w:szCs w:val="56"/>
+    </w:rPr>
+  </w:style>
+  <w:style w:type="character" w:customStyle="1" w:styleId="TtuloCar">
+    <w:name w:val="Título Car"/>
+    <w:basedOn w:val="Fuentedeprrafopredeter"/>
+    <w:link w:val="Ttulo"/>
+    <w:uiPriority w:val="10"/>
+    <w:rsid w:val="0043655C"/>
+    <w:rPr>
+      <w:rFonts w:asciiTheme="majorHAnsi" w:eastAsiaTheme="majorEastAsia" w:hAnsiTheme="majorHAnsi" w:cstheme="majorBidi"/>
+      <w:spacing w:val="-10"/>
+      <w:kern w:val="28"/>
+      <w:sz w:val="56"/>
+      <w:szCs w:val="56"/>
+    </w:rPr>
+  </w:style>
+  <w:style w:type="character" w:customStyle="1" w:styleId="Ttulo2Car">
+    <w:name w:val="Título 2 Car"/>
+    <w:basedOn w:val="Fuentedeprrafopredeter"/>
+    <w:link w:val="Ttulo2"/>
+    <w:uiPriority w:val="9"/>
+    <w:rsid w:val="0043655C"/>
+    <w:rPr>
+      <w:rFonts w:asciiTheme="majorHAnsi" w:eastAsiaTheme="majorEastAsia" w:hAnsiTheme="majorHAnsi" w:cstheme="majorBidi"/>
+      <w:color w:val="2F5496" w:themeColor="accent1" w:themeShade="BF"/>
+      <w:sz w:val="26"/>
+      <w:szCs w:val="26"/>
+    </w:rPr>
+  </w:style>
+  <w:style w:type="character" w:customStyle="1" w:styleId="Ttulo1Car">
+    <w:name w:val="Título 1 Car"/>
+    <w:basedOn w:val="Fuentedeprrafopredeter"/>
+    <w:link w:val="Ttulo1"/>
+    <w:uiPriority w:val="9"/>
+    <w:rsid w:val="00A20671"/>
+    <w:rPr>
+      <w:rFonts w:asciiTheme="majorHAnsi" w:eastAsiaTheme="majorEastAsia" w:hAnsiTheme="majorHAnsi" w:cstheme="majorBidi"/>
+      <w:color w:val="2F5496" w:themeColor="accent1" w:themeShade="BF"/>
+      <w:sz w:val="32"/>
+      <w:szCs w:val="32"/>
+    </w:rPr>
+  </w:style>
+  <w:style w:type="character" w:styleId="nfasis">
+    <w:name w:val="Emphasis"/>
+    <w:basedOn w:val="Fuentedeprrafopredeter"/>
+    <w:uiPriority w:val="20"/>
+    <w:qFormat/>
+    <w:rsid w:val="00A20671"/>
+    <w:rPr>
+      <w:i/>
+      <w:iCs/>
+    </w:rPr>
+  </w:style>
+  <w:style w:type="character" w:styleId="nfasissutil">
+    <w:name w:val="Subtle Emphasis"/>
+    <w:basedOn w:val="Fuentedeprrafopredeter"/>
+    <w:uiPriority w:val="19"/>
+    <w:qFormat/>
+    <w:rsid w:val="00A20671"/>
+    <w:rPr>
+      <w:i/>
+      <w:iCs/>
+      <w:color w:val="404040" w:themeColor="text1" w:themeTint="BF"/>
+    </w:rPr>
   </w:style>
 </w:styles>
 </file>

</xml_diff>